<commit_message>
Finished the Upload and the db handling
</commit_message>
<xml_diff>
--- a/faxgen/static/fxtemp.docx
+++ b/faxgen/static/fxtemp.docx
@@ -1335,16 +1335,7 @@
                 <w:shd w:val="clear" w:color="000000" w:fill="auto"/>
                 <w:lang w:eastAsia="fr-FR"/>
               </w:rPr>
-              <w:t xml:space="preserve">nrtv</w:t>
-            </w:r>
-            <w:r>
-              <w:rPr>
-                <w:rFonts w:ascii="Times New Roman" w:hAnsi="Times New Roman" w:eastAsia="Times New Roman" w:cs="Times New Roman"/>
-                <w:b w:val="0"/>
-                <w:bCs w:val="0"/>
-                <w:lang w:eastAsia="fr-FR"/>
-                <w14:ligatures w14:val="none"/>
-              </w:rPr>
+              <w:t xml:space="preserve">TO BE NOTIFIED</w:t>
             </w:r>
             <w:r>
               <w:rPr>
@@ -1489,7 +1480,26 @@
                 <w:shd w:val="clear" w:color="000000" w:fill="auto"/>
                 <w:lang w:eastAsia="fr-FR"/>
               </w:rPr>
-              <w:t xml:space="preserve">ldp</w:t>
+            </w:r>
+            <w:r>
+              <w:rPr>
+                <w:rFonts w:ascii="Times New Roman" w:hAnsi="Times New Roman" w:eastAsia="Times New Roman" w:cs="Times New Roman"/>
+                <w:b w:val="0"/>
+                <w:bCs w:val="0"/>
+                <w:shd w:val="clear" w:color="000000" w:fill="auto"/>
+                <w:lang w:eastAsia="fr-FR"/>
+              </w:rPr>
+              <w:t xml:space="preserve">TO BE NOTIFIED</w:t>
+            </w:r>
+            <w:r/>
+            <w:r>
+              <w:rPr>
+                <w:rFonts w:ascii="Times New Roman" w:hAnsi="Times New Roman" w:eastAsia="Times New Roman" w:cs="Times New Roman"/>
+                <w:b w:val="0"/>
+                <w:bCs w:val="0"/>
+                <w:shd w:val="clear" w:color="000000" w:fill="auto"/>
+                <w:lang w:eastAsia="fr-FR"/>
+              </w:rPr>
             </w:r>
             <w:r>
               <w:rPr>

</xml_diff>